<commit_message>
incorporated csc v2 edits
</commit_message>
<xml_diff>
--- a/docs/dissertation_v3.docx
+++ b/docs/dissertation_v3.docx
@@ -2509,12 +2509,6 @@
           <w:rFonts w:ascii="Times New Roman" w:hAnsi="Times New Roman"/>
         </w:rPr>
         <w:tab/>
-      </w:r>
-      <w:commentRangeStart w:id="0"/>
-      <w:r>
-        <w:rPr>
-          <w:rFonts w:ascii="Times New Roman" w:hAnsi="Times New Roman"/>
-        </w:rPr>
         <w:t xml:space="preserve">Was this due to a </w:t>
       </w:r>
       <w:r>
@@ -2529,7 +2523,19 @@
         <w:rPr>
           <w:rFonts w:ascii="Times New Roman" w:hAnsi="Times New Roman"/>
         </w:rPr>
-        <w:t xml:space="preserve"> tendency for people who report prejudice to also think negative statements represent people’s authentic selves? No—none of the off-diagonal correlations are significantly positive, which would be the case if this general tendency was present. This does not appear to be an issue of statistical power, either: All the positive off-diagonal correlations were smaller than </w:t>
+        <w:t xml:space="preserve"> tendency for people who report prejudice to also think negative statements represent people’s authentic selves? No—none of the off-diagonal correlations are significantly </w:t>
+      </w:r>
+      <w:r>
+        <w:rPr>
+          <w:rFonts w:ascii="Times New Roman" w:hAnsi="Times New Roman"/>
+        </w:rPr>
+        <w:t>above zero</w:t>
+      </w:r>
+      <w:r>
+        <w:rPr>
+          <w:rFonts w:ascii="Times New Roman" w:hAnsi="Times New Roman"/>
+        </w:rPr>
+        <w:t xml:space="preserve">, which would be the case if this general tendency was present. This does not appear to be an issue of statistical power, either: All the positive off-diagonal correlations were smaller than </w:t>
       </w:r>
       <w:r>
         <w:rPr>
@@ -2677,14 +2683,36 @@
         </w:rPr>
         <w:t>= .24 [.06, .41].</w:t>
       </w:r>
-      <w:commentRangeEnd w:id="0"/>
-      <w:r>
-        <w:commentReference w:id="0"/>
-      </w:r>
-      <w:r>
-        <w:rPr>
-          <w:rFonts w:ascii="Times New Roman" w:hAnsi="Times New Roman"/>
-        </w:rPr>
+    </w:p>
+    <w:p>
+      <w:pPr>
+        <w:pStyle w:val="TextBody"/>
+        <w:spacing w:lineRule="auto" w:line="480" w:before="0" w:after="0"/>
+        <w:contextualSpacing/>
+        <w:rPr/>
+      </w:pPr>
+      <w:r>
+        <w:rPr>
+          <w:rFonts w:ascii="Times New Roman" w:hAnsi="Times New Roman"/>
+        </w:rPr>
+        <w:tab/>
+        <w:t xml:space="preserve">It is not clear why both anti-Muslim and anti-politician prejudice correlated </w:t>
+      </w:r>
+      <w:r>
+        <w:rPr>
+          <w:rFonts w:ascii="Times New Roman" w:hAnsi="Times New Roman"/>
+          <w:i/>
+          <w:iCs/>
+        </w:rPr>
+        <w:t xml:space="preserve">negatively </w:t>
+      </w:r>
+      <w:r>
+        <w:rPr>
+          <w:rFonts w:ascii="Times New Roman" w:hAnsi="Times New Roman"/>
+          <w:i w:val="false"/>
+          <w:iCs w:val="false"/>
+        </w:rPr>
+        <w:t>with perceived authenticity of negative statements about the beach. Since this does not challenge the current hypotheses being investigated, I do not consider it further.</w:t>
       </w:r>
     </w:p>
     <w:p>
@@ -2937,9 +2965,7 @@
         <w:pStyle w:val="Normal"/>
         <w:spacing w:lineRule="auto" w:line="480" w:before="0" w:after="0"/>
         <w:contextualSpacing/>
-        <w:rPr>
-          <w:rFonts w:ascii="Times New Roman" w:hAnsi="Times New Roman"/>
-        </w:rPr>
+        <w:rPr/>
       </w:pPr>
       <w:r>
         <w:rPr>
@@ -2953,7 +2979,19 @@
         <w:rPr>
           <w:rFonts w:ascii="Times New Roman" w:hAnsi="Times New Roman"/>
         </w:rPr>
-        <w:t xml:space="preserve">I predicted that prejudice against illegal immigrants would predict perceived authenticity, but only in the illegal immigrant condition, while anti-Kansas State prejudice would only predict perceived authenticity in the Kansas State condition. These two prejudices were positively correlated, </w:t>
+        <w:t xml:space="preserve">I predicted that prejudice against illegal immigrants would predict perceived authenticity, but only in the illegal immigrant condition, while anti-Kansas State prejudice would only predict perceived authenticity in the Kansas State condition. </w:t>
+      </w:r>
+      <w:r>
+        <w:rPr>
+          <w:rFonts w:ascii="Times New Roman" w:hAnsi="Times New Roman"/>
+        </w:rPr>
+        <w:t xml:space="preserve">I tested these predictions across two separate regression equations, each using a different type of prejudice (illegal immigrant or Kansas State) as the focal predictor. </w:t>
+      </w:r>
+      <w:r>
+        <w:rPr>
+          <w:rFonts w:ascii="Times New Roman" w:hAnsi="Times New Roman"/>
+        </w:rPr>
+        <w:t xml:space="preserve">These two prejudices were positively correlated, </w:t>
       </w:r>
       <w:r>
         <w:rPr>
@@ -2989,37 +3027,14 @@
         <w:pStyle w:val="Normal"/>
         <w:spacing w:lineRule="auto" w:line="480" w:before="0" w:after="0"/>
         <w:contextualSpacing/>
-        <w:rPr>
-          <w:rFonts w:ascii="Times New Roman" w:hAnsi="Times New Roman"/>
-        </w:rPr>
+        <w:rPr/>
       </w:pPr>
       <w:r>
         <w:rPr>
           <w:rFonts w:ascii="Times New Roman" w:hAnsi="Times New Roman"/>
         </w:rPr>
         <w:tab/>
-      </w:r>
-      <w:commentRangeStart w:id="1"/>
-      <w:r>
-        <w:rPr>
-          <w:rFonts w:ascii="Times New Roman" w:hAnsi="Times New Roman"/>
-        </w:rPr>
-        <w:t>First, I regressed perceived authenticity on anti-Kansas State prejudice, anti-illegal immigrant prejudice</w:t>
-      </w:r>
-      <w:r>
-        <w:rPr>
-          <w:rFonts w:ascii="Times New Roman" w:hAnsi="Times New Roman"/>
-        </w:rPr>
-      </w:r>
-      <w:commentRangeEnd w:id="1"/>
-      <w:r>
-        <w:commentReference w:id="1"/>
-      </w:r>
-      <w:r>
-        <w:rPr>
-          <w:rFonts w:ascii="Times New Roman" w:hAnsi="Times New Roman"/>
-        </w:rPr>
-        <w:t xml:space="preserve">, condition, and an interaction between the latter two predictors. The condition by anti-illegal immigrant prejudice was significant, </w:t>
+        <w:t xml:space="preserve">First, I regressed perceived authenticity on anti-Kansas State prejudice, anti-illegal immigrant prejudice, condition, and an interaction between the latter two predictors. The condition by anti-illegal immigrant prejudice was significant, </w:t>
       </w:r>
       <w:r>
         <w:rPr>
@@ -4391,14 +4406,7 @@
         <w:rPr>
           <w:rFonts w:ascii="Times New Roman" w:hAnsi="Times New Roman"/>
         </w:rPr>
-        <w:t xml:space="preserve"> .005. Probing this interaction (Preacher, Curran, &amp; Bauer, 2006) </w:t>
-      </w:r>
-      <w:commentRangeStart w:id="2"/>
-      <w:r>
-        <w:rPr>
-          <w:rFonts w:ascii="Times New Roman" w:hAnsi="Times New Roman"/>
-        </w:rPr>
-        <w:t xml:space="preserve">showed that, when participants reported </w:t>
+        <w:t xml:space="preserve"> .005. Probing this interaction (Preacher, Curran, &amp; Bauer, 2006) showed that, when participants reported </w:t>
       </w:r>
       <w:r>
         <w:rPr>
@@ -4524,16 +4532,13 @@
         <w:rPr>
           <w:rFonts w:ascii="Times New Roman" w:hAnsi="Times New Roman"/>
         </w:rPr>
-        <w:t>&lt; .001 (Figure 4). This pattern of simple slopes supports H4: The positive relationship between prejudice and perceived authenticity was stronger when participants believed prescriptive norms proscribed the expression of that prejudice.</w:t>
-      </w:r>
-      <w:commentRangeEnd w:id="2"/>
-      <w:r>
-        <w:commentReference w:id="2"/>
-      </w:r>
-      <w:r>
-        <w:rPr>
-          <w:rFonts w:ascii="Times New Roman" w:hAnsi="Times New Roman"/>
-        </w:rPr>
+        <w:t xml:space="preserve">&lt; .001 (Figure 4). This pattern of simple slopes supports H4: </w:t>
+      </w:r>
+      <w:r>
+        <w:rPr>
+          <w:rFonts w:ascii="Times New Roman" w:hAnsi="Times New Roman"/>
+        </w:rPr>
+        <w:t>Perceptions of authenticity are strongest when the expression of prejudice is counter-normative.</w:t>
       </w:r>
     </w:p>
     <w:p>
@@ -5235,29 +5240,31 @@
         <w:rPr>
           <w:rFonts w:ascii="Times New Roman" w:hAnsi="Times New Roman"/>
         </w:rPr>
-        <w:t>Descriptive norms did not affect perceived authenticity. While a correlational relationship was found in Study 3, this relationship was not supported in an experimental setting in Study 4. The cognitive, social projection account (H3) for the prejudice and perceived authenticity relationship was not supported by the data. Although prejudiced people see more prejudice in the world, this cognitive bias is not a compelling explanation for the current phenomenon—</w:t>
-      </w:r>
-      <w:commentRangeStart w:id="3"/>
-      <w:r>
-        <w:rPr>
-          <w:rFonts w:ascii="Times New Roman" w:hAnsi="Times New Roman"/>
-        </w:rPr>
-        <w:t xml:space="preserve">H3 did not receive causal support. Additionally, the dispositional attribution account was again not supported by the data. </w:t>
-      </w:r>
-      <w:r>
-        <w:rPr>
-          <w:rFonts w:ascii="Times New Roman" w:hAnsi="Times New Roman"/>
-        </w:rPr>
-      </w:r>
-      <w:commentRangeEnd w:id="3"/>
-      <w:r>
-        <w:commentReference w:id="3"/>
-      </w:r>
-      <w:r>
-        <w:rPr>
-          <w:rFonts w:ascii="Times New Roman" w:hAnsi="Times New Roman"/>
-        </w:rPr>
-        <w:t>I now turn to the influence of prescriptive norms and vicarious suppression in the subsequent two studies.</w:t>
+        <w:t xml:space="preserve">Descriptive norms did not affect perceived authenticity. While a correlational relationship was found in Study 3, this relationship was not supported in an experimental setting in Study 4. The cognitive, social projection account (H3) for the prejudice and perceived authenticity relationship was not supported by the data. Although prejudiced people see more prejudice in the world, this cognitive bias is not a compelling explanation for the current phenomenon—H3 did not receive causal support </w:t>
+      </w:r>
+      <w:r>
+        <w:rPr>
+          <w:rFonts w:ascii="Times New Roman" w:hAnsi="Times New Roman"/>
+        </w:rPr>
+        <w:t>from the randomized experiment</w:t>
+      </w:r>
+      <w:r>
+        <w:rPr>
+          <w:rFonts w:ascii="Times New Roman" w:hAnsi="Times New Roman"/>
+        </w:rPr>
+        <w:t xml:space="preserve">. Additionally, the dispositional attribution account was again not supported by the data, </w:t>
+      </w:r>
+      <w:r>
+        <w:rPr>
+          <w:rFonts w:ascii="Times New Roman" w:hAnsi="Times New Roman"/>
+        </w:rPr>
+        <w:t>given that a negative correlation between perceived normativity and perceived authenticity was not present.</w:t>
+      </w:r>
+      <w:r>
+        <w:rPr>
+          <w:rFonts w:ascii="Times New Roman" w:hAnsi="Times New Roman"/>
+        </w:rPr>
+        <w:t xml:space="preserve"> I now turn to the influence of prescriptive norms and vicarious suppression in the subsequent two studies.</w:t>
       </w:r>
     </w:p>
     <w:p>
@@ -6106,7 +6113,13 @@
         <w:rPr>
           <w:rFonts w:ascii="Times New Roman" w:hAnsi="Times New Roman"/>
         </w:rPr>
-        <w:t>= .815.</w:t>
+        <w:t xml:space="preserve">= .815. </w:t>
+      </w:r>
+      <w:r>
+        <w:rPr>
+          <w:rFonts w:ascii="Times New Roman" w:hAnsi="Times New Roman"/>
+        </w:rPr>
+        <w:t>Prejudice was only a predictor of perceived authenticity when the prejudiced statement broke the rules—when it was prescriptively non-normative.</w:t>
       </w:r>
     </w:p>
     <w:p>
@@ -6177,23 +6190,7 @@
         <w:rPr>
           <w:rFonts w:ascii="Times New Roman" w:hAnsi="Times New Roman"/>
         </w:rPr>
-        <w:t>= .293</w:t>
-      </w:r>
-      <w:commentRangeStart w:id="4"/>
-      <w:r>
-        <w:rPr>
-          <w:rFonts w:ascii="Times New Roman" w:hAnsi="Times New Roman"/>
-        </w:rPr>
-        <w:t>.</w:t>
-      </w:r>
-      <w:commentRangeEnd w:id="4"/>
-      <w:r>
-        <w:commentReference w:id="4"/>
-      </w:r>
-      <w:r>
-        <w:rPr>
-          <w:rFonts w:ascii="Times New Roman" w:hAnsi="Times New Roman"/>
-        </w:rPr>
+        <w:t>= .293.</w:t>
       </w:r>
     </w:p>
     <w:p>
@@ -7527,9 +7524,7 @@
         <w:pStyle w:val="Normal"/>
         <w:spacing w:lineRule="auto" w:line="480" w:before="0" w:after="0"/>
         <w:contextualSpacing/>
-        <w:rPr>
-          <w:rFonts w:ascii="Times New Roman" w:hAnsi="Times New Roman"/>
-        </w:rPr>
+        <w:rPr/>
       </w:pPr>
       <w:r>
         <w:rPr>
@@ -7592,14 +7587,7 @@
         <w:rPr>
           <w:rFonts w:ascii="Times New Roman" w:hAnsi="Times New Roman"/>
         </w:rPr>
-        <w:t xml:space="preserve">condition </w:t>
-      </w:r>
-      <w:commentRangeStart w:id="5"/>
-      <w:r>
-        <w:rPr>
-          <w:rFonts w:ascii="Times New Roman" w:hAnsi="Times New Roman"/>
-        </w:rPr>
-        <w:t>(</w:t>
+        <w:t>condition (</w:t>
       </w:r>
       <w:r>
         <w:rPr>
@@ -7626,17 +7614,6 @@
       <w:r>
         <w:rPr>
           <w:rFonts w:ascii="Times New Roman" w:hAnsi="Times New Roman"/>
-          <w:i/>
-          <w:iCs/>
-        </w:rPr>
-      </w:r>
-      <w:commentRangeEnd w:id="5"/>
-      <w:r>
-        <w:commentReference w:id="5"/>
-      </w:r>
-      <w:r>
-        <w:rPr>
-          <w:rFonts w:ascii="Times New Roman" w:hAnsi="Times New Roman"/>
         </w:rPr>
         <w:t xml:space="preserve">= 1.23), </w:t>
       </w:r>
@@ -7680,7 +7657,41 @@
         <w:rPr>
           <w:rFonts w:ascii="Times New Roman" w:hAnsi="Times New Roman"/>
         </w:rPr>
-        <w:t xml:space="preserve">= 0.98 [0.70, 1.25]. They also indicated that they believed </w:t>
+        <w:t xml:space="preserve">= 0.98 [0.70, 1.25]. </w:t>
+      </w:r>
+      <w:r>
+        <w:rPr>
+          <w:rFonts w:ascii="Times New Roman" w:hAnsi="Times New Roman"/>
+        </w:rPr>
+        <w:t xml:space="preserve">Despite the condition having a sizable effect on this manipulation check, the mean was still well above the middle of the scale—and only 11 participants (9.6%) in the </w:t>
+      </w:r>
+      <w:r>
+        <w:rPr>
+          <w:rFonts w:ascii="Times New Roman" w:hAnsi="Times New Roman"/>
+          <w:i/>
+          <w:iCs/>
+        </w:rPr>
+        <w:t xml:space="preserve">authenticity is bad </w:t>
+      </w:r>
+      <w:r>
+        <w:rPr>
+          <w:rFonts w:ascii="Times New Roman" w:hAnsi="Times New Roman"/>
+          <w:i w:val="false"/>
+          <w:iCs w:val="false"/>
+        </w:rPr>
+        <w:t>condition responded below the midpoint</w:t>
+      </w:r>
+      <w:r>
+        <w:rPr>
+          <w:rFonts w:ascii="Times New Roman" w:hAnsi="Times New Roman"/>
+        </w:rPr>
+        <w:t>. The condition reduced the goodness somewhat, but authenticity was still seen as good. Participants</w:t>
+      </w:r>
+      <w:r>
+        <w:rPr>
+          <w:rFonts w:ascii="Times New Roman" w:hAnsi="Times New Roman"/>
+        </w:rPr>
+        <w:t xml:space="preserve"> also indicated that they believed </w:t>
       </w:r>
       <w:r>
         <w:rPr>
@@ -7977,29 +7988,33 @@
         <w:rPr>
           <w:rFonts w:ascii="Times New Roman" w:hAnsi="Times New Roman"/>
         </w:rPr>
-        <w:t xml:space="preserve">Prejudice predicted perceived authenticity, regardless of authenticity’s affective valence. Contrary to the predictions following from balance theory (H5), the relationship between prejudice and perceived authenticity remained positive even when authenticity </w:t>
-      </w:r>
-      <w:commentRangeStart w:id="6"/>
-      <w:r>
-        <w:rPr>
-          <w:rFonts w:ascii="Times New Roman" w:hAnsi="Times New Roman"/>
-        </w:rPr>
-        <w:t xml:space="preserve">was presented as a negative quality. I again demonstrated the relationship between </w:t>
-      </w:r>
-      <w:r>
-        <w:rPr>
-          <w:rFonts w:ascii="Times New Roman" w:hAnsi="Times New Roman"/>
-        </w:rPr>
-      </w:r>
-      <w:commentRangeEnd w:id="6"/>
-      <w:r>
-        <w:commentReference w:id="6"/>
-      </w:r>
-      <w:r>
-        <w:rPr>
-          <w:rFonts w:ascii="Times New Roman" w:hAnsi="Times New Roman"/>
-        </w:rPr>
-        <w:t>perceived authenticity and prejudice (H1). However, the data did not support an intuitive explanation—that people call prejudices they agree with authentic simply because they think authenticity is a “good thing”—for this relationship. In the final study, I examine the motivated reasoning account for the present phenomenon.</w:t>
+        <w:t xml:space="preserve">Prejudice predicted perceived authenticity, regardless of authenticity’s affective valence. Contrary to the predictions following from balance theory (H5), the relationship between prejudice and perceived authenticity remained positive even when authenticity was presented as a negative quality. </w:t>
+      </w:r>
+      <w:r>
+        <w:rPr>
+          <w:rFonts w:ascii="Times New Roman" w:hAnsi="Times New Roman"/>
+        </w:rPr>
+        <w:t>However, very few participants were able to be persuaded that authenticity was a negative quality—balance theory may still be supported if participants were convinced that authenticity was not merely “less good” but “negative.”</w:t>
+      </w:r>
+    </w:p>
+    <w:p>
+      <w:pPr>
+        <w:pStyle w:val="Normal"/>
+        <w:spacing w:lineRule="auto" w:line="480" w:before="0" w:after="0"/>
+        <w:contextualSpacing/>
+        <w:rPr/>
+      </w:pPr>
+      <w:r>
+        <w:rPr>
+          <w:rFonts w:ascii="Times New Roman" w:hAnsi="Times New Roman"/>
+        </w:rPr>
+        <w:tab/>
+      </w:r>
+      <w:r>
+        <w:rPr>
+          <w:rFonts w:ascii="Times New Roman" w:hAnsi="Times New Roman"/>
+        </w:rPr>
+        <w:t>I again demonstrated the relationship between perceived authenticity and prejudice (H1). However, the data did not support an intuitive explanation—that people call prejudices they agree with authentic simply because they think authenticity is a “good thing”—for this relationship. In the final study, I examine the motivated reasoning account for the present phenomenon.</w:t>
       </w:r>
     </w:p>
     <w:p>
@@ -8179,23 +8194,13 @@
           <w:rFonts w:ascii="Times New Roman" w:hAnsi="Times New Roman"/>
         </w:rPr>
         <w:tab/>
-        <w:t xml:space="preserve">Participants then read about a person named Colin, as well as some information about him: where he lives, what he does for work, food he likes, and some basic personality characteristics (also see White &amp; Crandall, 2017; White &amp; Molina, 2016). This was meant to be general, somewhat bland information for the purpose of allowing participants to feel like they have sufficient background information to reason with and make judgments about the </w:t>
-      </w:r>
-      <w:commentRangeStart w:id="7"/>
-      <w:r>
-        <w:rPr>
-          <w:rFonts w:ascii="Times New Roman" w:hAnsi="Times New Roman"/>
-        </w:rPr>
-        <w:t>target</w:t>
-      </w:r>
-      <w:r>
-        <w:rPr>
-          <w:rFonts w:ascii="Times New Roman" w:hAnsi="Times New Roman"/>
-        </w:rPr>
-      </w:r>
-      <w:commentRangeEnd w:id="7"/>
-      <w:r>
-        <w:commentReference w:id="7"/>
+        <w:t>Participants then read about a person named Colin, as well as some information about him: where he lives, what he does for work, food he likes, and some basic personality characteristics (also see White &amp; Crandall, 2017; White &amp; Molina, 2016). This was meant to be general, somewhat bland information for the purpose of allowing participants to feel like they have sufficient background information to reason with and make judgments about the target</w:t>
+      </w:r>
+      <w:r>
+        <w:rPr>
+          <w:rFonts w:ascii="Times New Roman" w:hAnsi="Times New Roman"/>
+        </w:rPr>
+        <w:t xml:space="preserve"> (Yzerbyt, Schadron, Leyens, &amp; Rocher, 1994; Leyens, Yzerbyt, &amp; Schadron, 1991)</w:t>
       </w:r>
       <w:r>
         <w:rPr>
@@ -8866,38 +8871,14 @@
         <w:pStyle w:val="Normal"/>
         <w:spacing w:lineRule="auto" w:line="480" w:before="0" w:after="0"/>
         <w:contextualSpacing/>
-        <w:rPr>
-          <w:rFonts w:ascii="Times New Roman" w:hAnsi="Times New Roman"/>
-        </w:rPr>
+        <w:rPr/>
       </w:pPr>
       <w:r>
         <w:rPr>
           <w:rFonts w:ascii="Times New Roman" w:hAnsi="Times New Roman"/>
         </w:rPr>
         <w:tab/>
-        <w:t xml:space="preserve">Like the prescriptive norms hypothesis, predictions generated from the balance and motivated reasoning accounts both relied on the logic that the correlation between prejudice and perceived authenticity would be eliminated—or at least shrunk—if the underlying causal mechanism was removed. Studies 7 and 8 did not find evidence for either the balance or motivated reasoning accounts. Balance theory (Heider, 1958, Chapter 7) suggests that the need for affective balance simply leads people to label positively things with which they agree—prejudiced people call expressions of prejudice authentic. However, </w:t>
-      </w:r>
-      <w:commentRangeStart w:id="8"/>
-      <w:r>
-        <w:rPr>
-          <w:rFonts w:ascii="Times New Roman" w:hAnsi="Times New Roman"/>
-        </w:rPr>
-        <w:t xml:space="preserve">framing authenticity as a negative concept </w:t>
-      </w:r>
-      <w:r>
-        <w:rPr>
-          <w:rFonts w:ascii="Times New Roman" w:hAnsi="Times New Roman"/>
-        </w:rPr>
-      </w:r>
-      <w:commentRangeEnd w:id="8"/>
-      <w:r>
-        <w:commentReference w:id="8"/>
-      </w:r>
-      <w:r>
-        <w:rPr>
-          <w:rFonts w:ascii="Times New Roman" w:hAnsi="Times New Roman"/>
-        </w:rPr>
-        <w:t xml:space="preserve">did </w:t>
+        <w:t xml:space="preserve">Like the prescriptive norms hypothesis, predictions generated from the balance and motivated reasoning accounts both relied on the logic that the correlation between prejudice and perceived authenticity would be eliminated—or at least shrunk—if the underlying causal mechanism was removed. Studies 7 and 8 did not find evidence for either the balance or motivated reasoning accounts. Balance theory (Heider, 1958, Chapter 7) suggests that the need for affective balance simply leads people to label positively things with which they agree—prejudiced people call expressions of prejudice authentic. However, framing authenticity as a negative concept did </w:t>
       </w:r>
       <w:r>
         <w:rPr>
@@ -9206,9 +9187,7 @@
         <w:pStyle w:val="Normal"/>
         <w:spacing w:lineRule="auto" w:line="480" w:before="0" w:after="0"/>
         <w:contextualSpacing/>
-        <w:rPr>
-          <w:rFonts w:ascii="Times New Roman" w:hAnsi="Times New Roman"/>
-        </w:rPr>
+        <w:rPr/>
       </w:pPr>
       <w:r>
         <w:rPr>
@@ -9236,29 +9215,7 @@
         <w:rPr>
           <w:rFonts w:ascii="Times New Roman" w:hAnsi="Times New Roman"/>
         </w:rPr>
-        <w:t xml:space="preserve">with the prejudiced statement (even though I find that agreement is one of the predictors of claiming authenticity). In a culture where explicit prejudice is proscribed, it is vital that researchers continue to examine the prejudices underlying supposed prejudice-neutral conversations (White &amp; Baldwin, </w:t>
-      </w:r>
-      <w:commentRangeStart w:id="9"/>
-      <w:r>
-        <w:rPr>
-          <w:rFonts w:ascii="Times New Roman" w:hAnsi="Times New Roman"/>
-        </w:rPr>
-        <w:t>2018</w:t>
-      </w:r>
-      <w:r>
-        <w:rPr>
-          <w:rFonts w:ascii="Times New Roman" w:hAnsi="Times New Roman"/>
-        </w:rPr>
-      </w:r>
-      <w:commentRangeEnd w:id="9"/>
-      <w:r>
-        <w:commentReference w:id="9"/>
-      </w:r>
-      <w:r>
-        <w:rPr>
-          <w:rFonts w:ascii="Times New Roman" w:hAnsi="Times New Roman"/>
-        </w:rPr>
-        <w:t>).</w:t>
+        <w:t>with the prejudiced statement (even though I find that agreement is one of the predictors of claiming authenticity). In a culture where explicit prejudice is proscribed, it is vital that researchers continue to examine the prejudices underlying supposed prejudice-neutral conversations (White &amp; Baldwin, 2018).</w:t>
       </w:r>
     </w:p>
     <w:p>
@@ -15078,291 +15035,6 @@
 </w:document>
 </file>
 
-<file path=word/comments.xml><?xml version="1.0" encoding="utf-8"?>
-<w:comments xmlns:o="urn:schemas-microsoft-com:office:office" xmlns:r="http://schemas.openxmlformats.org/officeDocument/2006/relationships" xmlns:v="urn:schemas-microsoft-com:vml" xmlns:w="http://schemas.openxmlformats.org/wordprocessingml/2006/main" xmlns:w10="urn:schemas-microsoft-com:office:word" xmlns:wp="http://schemas.openxmlformats.org/drawingml/2006/wordprocessingDrawing" xmlns:wps="http://schemas.microsoft.com/office/word/2010/wordprocessingShape" xmlns:wpg="http://schemas.microsoft.com/office/word/2010/wordprocessingGroup" xmlns:mc="http://schemas.openxmlformats.org/markup-compatibility/2006" xmlns:wp14="http://schemas.microsoft.com/office/word/2010/wordprocessingDrawing" xmlns:w14="http://schemas.microsoft.com/office/word/2010/wordml" mc:Ignorable="w14 wp14">
-  <w:comment w:id="0" w:author="CSC" w:date="2018-03-26T23:25:00Z" w:initials="MOU">
-    <w:p>
-      <w:r>
-        <w:rPr>
-          <w:rFonts w:ascii="Liberation Serif" w:hAnsi="Liberation Serif" w:eastAsia="Tahoma" w:cs="Tahoma"/>
-          <w:color w:val="auto"/>
-          <w:lang w:val="en-US" w:eastAsia="en-US" w:bidi="en-US"/>
-        </w:rPr>
-        <w:t>DOesn’t really address high correlations between beach and mulsim/politicans.</w:t>
-      </w:r>
-    </w:p>
-  </w:comment>
-  <w:comment w:id="1" w:author="CSC" w:date="2018-03-26T23:26:00Z" w:initials="MOU">
-    <w:p>
-      <w:r>
-        <w:rPr>
-          <w:rFonts w:ascii="Liberation Serif" w:hAnsi="Liberation Serif" w:eastAsia="Tahoma" w:cs="Tahoma"/>
-          <w:color w:val="auto"/>
-          <w:lang w:val="en-US" w:eastAsia="en-US" w:bidi="en-US"/>
-        </w:rPr>
-        <w:t>Explain why the analysis is different here. I know it has to be, but you need to bring the reader along.</w:t>
-      </w:r>
-    </w:p>
-  </w:comment>
-  <w:comment w:id="2" w:author="CSC" w:date="2018-03-26T23:33:00Z" w:initials="MOU">
-    <w:p>
-      <w:r>
-        <w:rPr>
-          <w:rFonts w:ascii="Liberation Serif" w:hAnsi="Liberation Serif" w:eastAsia="Tahoma" w:cs="Tahoma"/>
-          <w:color w:val="auto"/>
-          <w:lang w:val="en-US" w:eastAsia="en-US" w:bidi="en-US"/>
-        </w:rPr>
-        <w:t>None of this says the results in plain English:</w:t>
-      </w:r>
-    </w:p>
-    <w:p>
-      <w:r>
-        <w:rPr>
-          <w:rFonts w:ascii="Liberation Serif" w:hAnsi="Liberation Serif" w:eastAsia="Tahoma" w:cs="Tahoma"/>
-          <w:color w:val="auto"/>
-          <w:lang w:val="en-US" w:eastAsia="en-US" w:bidi="en-US"/>
-        </w:rPr>
-      </w:r>
-    </w:p>
-    <w:p>
-      <w:r>
-        <w:rPr>
-          <w:rFonts w:ascii="Liberation Serif" w:hAnsi="Liberation Serif" w:eastAsia="Tahoma" w:cs="Tahoma"/>
-          <w:color w:val="auto"/>
-          <w:lang w:val="en-US" w:eastAsia="en-US" w:bidi="en-US"/>
-        </w:rPr>
-        <w:t>Perceptions of authenticity emerge strongestwhen the expression of prejudice is counter-normative; breaking the rules is authentic.</w:t>
-      </w:r>
-    </w:p>
-  </w:comment>
-  <w:comment w:id="3" w:author="CSC" w:date="2018-03-26T23:36:00Z" w:initials="MOU">
-    <w:p>
-      <w:r>
-        <w:rPr>
-          <w:rFonts w:ascii="Liberation Serif" w:hAnsi="Liberation Serif" w:eastAsia="Tahoma" w:cs="Tahoma"/>
-          <w:color w:val="auto"/>
-          <w:lang w:val="en-US" w:eastAsia="en-US" w:bidi="en-US"/>
-        </w:rPr>
-        <w:t>Where in the data analysis is this claim found?  Make it plain.</w:t>
-      </w:r>
-    </w:p>
-  </w:comment>
-  <w:comment w:id="4" w:author="Unknown Author" w:date="2018-04-01T14:58:27Z" w:initials="">
-    <w:p>
-      <w:r>
-        <w:rPr>
-          <w:rFonts w:ascii="Liberation Serif" w:hAnsi="Liberation Serif" w:eastAsia="SimSun" w:cs="Lucida Sans"/>
-          <w:b w:val="false"/>
-          <w:bCs w:val="false"/>
-          <w:i w:val="false"/>
-          <w:iCs w:val="false"/>
-          <w:caps w:val="false"/>
-          <w:smallCaps w:val="false"/>
-          <w:strike w:val="false"/>
-          <w:dstrike w:val="false"/>
-          <w:outline w:val="false"/>
-          <w:shadow w:val="false"/>
-          <w:emboss w:val="false"/>
-          <w:imprint w:val="false"/>
-          <w:color w:val="auto"/>
-          <w:spacing w:val="0"/>
-          <w:w w:val="100"/>
-          <w:kern w:val="0"/>
-          <w:position w:val="0"/>
-          <w:sz w:val="20"/>
-          <w:sz w:val="20"/>
-          <w:szCs w:val="24"/>
-          <w:u w:val="none"/>
-          <w:vertAlign w:val="baseline"/>
-          <w:em w:val="none"/>
-          <w:lang w:val="en-US" w:eastAsia="zh-CN" w:bidi="hi-IN"/>
-        </w:rPr>
-        <w:t>Add short interim summary/consolidation paragraph here.</w:t>
-      </w:r>
-    </w:p>
-  </w:comment>
-  <w:comment w:id="5" w:author="CSC" w:date="2018-03-26T23:45:00Z" w:initials="MOU">
-    <w:p>
-      <w:r>
-        <w:rPr>
-          <w:rFonts w:ascii="Liberation Serif" w:hAnsi="Liberation Serif" w:eastAsia="Tahoma" w:cs="Tahoma"/>
-          <w:color w:val="auto"/>
-          <w:lang w:val="en-US" w:eastAsia="en-US" w:bidi="en-US"/>
-        </w:rPr>
-        <w:t>Need to be clear here, you’ve reduced the goodness some, but it is still, definitely good.</w:t>
-      </w:r>
-    </w:p>
-  </w:comment>
-  <w:comment w:id="6" w:author="CSC" w:date="2018-03-26T23:46:00Z" w:initials="MOU">
-    <w:p>
-      <w:r>
-        <w:rPr>
-          <w:rFonts w:ascii="Liberation Serif" w:hAnsi="Liberation Serif" w:eastAsia="Tahoma" w:cs="Tahoma"/>
-          <w:color w:val="auto"/>
-          <w:lang w:val="en-US" w:eastAsia="en-US" w:bidi="en-US"/>
-        </w:rPr>
-        <w:t>Yes, you presented it as such.  But 5.5 out of 7 is definitely in the GOOD region, just less so. Just like the figure shows.</w:t>
-      </w:r>
-    </w:p>
-  </w:comment>
-  <w:comment w:id="7" w:author="CSC" w:date="2018-03-26T23:48:00Z" w:initials="MOU">
-    <w:p>
-      <w:r>
-        <w:rPr>
-          <w:rFonts w:ascii="Liberation Serif" w:hAnsi="Liberation Serif" w:eastAsia="Tahoma" w:cs="Tahoma"/>
-          <w:color w:val="auto"/>
-          <w:lang w:val="en-US" w:eastAsia="en-US" w:bidi="en-US"/>
-        </w:rPr>
-        <w:t xml:space="preserve">Cite social judgeability theory. </w:t>
-      </w:r>
-    </w:p>
-    <w:p>
-      <w:r>
-        <w:rPr>
-          <w:rFonts w:ascii="Liberation Serif" w:hAnsi="Liberation Serif" w:eastAsia="Tahoma" w:cs="Tahoma"/>
-          <w:color w:val="auto"/>
-          <w:lang w:val="en-US" w:eastAsia="en-US" w:bidi="en-US"/>
-        </w:rPr>
-      </w:r>
-    </w:p>
-    <w:p>
-      <w:r>
-        <w:rPr>
-          <w:rFonts w:ascii="Times New Roman" w:hAnsi="Times New Roman" w:eastAsia="Times New Roman" w:cs="Times New Roman"/>
-          <w:color w:val="00000A"/>
-          <w:lang w:val="en-US" w:eastAsia="en-US" w:bidi="ar-SA"/>
-        </w:rPr>
-        <w:t xml:space="preserve">Yzerbyt, V. Y., Schadron, G., Leyens, J. P., &amp; Rocher, S. (1994). Social judgeability: The impact of meta-informational cues on the use of stereotypes. </w:t>
-      </w:r>
-      <w:r>
-        <w:rPr>
-          <w:rFonts w:ascii="Times New Roman" w:hAnsi="Times New Roman" w:eastAsia="Times New Roman" w:cs="Times New Roman"/>
-          <w:i/>
-          <w:iCs/>
-          <w:color w:val="00000A"/>
-          <w:lang w:val="en-US" w:eastAsia="en-US" w:bidi="ar-SA"/>
-        </w:rPr>
-        <w:t>Journal of Personality and Social Psychology</w:t>
-      </w:r>
-      <w:r>
-        <w:rPr>
-          <w:rFonts w:ascii="Times New Roman" w:hAnsi="Times New Roman" w:eastAsia="Times New Roman" w:cs="Times New Roman"/>
-          <w:color w:val="00000A"/>
-          <w:lang w:val="en-US" w:eastAsia="en-US" w:bidi="ar-SA"/>
-        </w:rPr>
-        <w:t xml:space="preserve">, </w:t>
-      </w:r>
-      <w:r>
-        <w:rPr>
-          <w:rFonts w:ascii="Times New Roman" w:hAnsi="Times New Roman" w:eastAsia="Times New Roman" w:cs="Times New Roman"/>
-          <w:i/>
-          <w:iCs/>
-          <w:color w:val="00000A"/>
-          <w:lang w:val="en-US" w:eastAsia="en-US" w:bidi="ar-SA"/>
-        </w:rPr>
-        <w:t>66</w:t>
-      </w:r>
-      <w:r>
-        <w:rPr>
-          <w:rFonts w:ascii="Times New Roman" w:hAnsi="Times New Roman" w:eastAsia="Times New Roman" w:cs="Times New Roman"/>
-          <w:color w:val="00000A"/>
-          <w:lang w:val="en-US" w:eastAsia="en-US" w:bidi="ar-SA"/>
-        </w:rPr>
-        <w:t>(1), 48.</w:t>
-      </w:r>
-    </w:p>
-    <w:p>
-      <w:r>
-        <w:rPr>
-          <w:rFonts w:ascii="Liberation Serif" w:hAnsi="Liberation Serif" w:eastAsia="Tahoma" w:cs="Tahoma"/>
-          <w:color w:val="auto"/>
-          <w:lang w:val="en-US" w:eastAsia="en-US" w:bidi="en-US"/>
-        </w:rPr>
-      </w:r>
-    </w:p>
-    <w:p>
-      <w:r>
-        <w:rPr>
-          <w:rFonts w:ascii="Times New Roman" w:hAnsi="Times New Roman" w:eastAsia="Times New Roman" w:cs="Times New Roman"/>
-          <w:color w:val="00000A"/>
-          <w:lang w:val="en-US" w:eastAsia="en-US" w:bidi="ar-SA"/>
-        </w:rPr>
-        <w:t xml:space="preserve">Leyens, J. P., Yzerbyt, V. Y., &amp; Schadron, G. (1992). The social judgeability approach to stereotypes. </w:t>
-      </w:r>
-      <w:r>
-        <w:rPr>
-          <w:rFonts w:ascii="Times New Roman" w:hAnsi="Times New Roman" w:eastAsia="Times New Roman" w:cs="Times New Roman"/>
-          <w:i/>
-          <w:iCs/>
-          <w:color w:val="00000A"/>
-          <w:lang w:val="en-US" w:eastAsia="en-US" w:bidi="ar-SA"/>
-        </w:rPr>
-        <w:t>European review of social psychology</w:t>
-      </w:r>
-      <w:r>
-        <w:rPr>
-          <w:rFonts w:ascii="Times New Roman" w:hAnsi="Times New Roman" w:eastAsia="Times New Roman" w:cs="Times New Roman"/>
-          <w:color w:val="00000A"/>
-          <w:lang w:val="en-US" w:eastAsia="en-US" w:bidi="ar-SA"/>
-        </w:rPr>
-        <w:t xml:space="preserve">, </w:t>
-      </w:r>
-      <w:r>
-        <w:rPr>
-          <w:rFonts w:ascii="Times New Roman" w:hAnsi="Times New Roman" w:eastAsia="Times New Roman" w:cs="Times New Roman"/>
-          <w:i/>
-          <w:iCs/>
-          <w:color w:val="00000A"/>
-          <w:lang w:val="en-US" w:eastAsia="en-US" w:bidi="ar-SA"/>
-        </w:rPr>
-        <w:t>3</w:t>
-      </w:r>
-      <w:r>
-        <w:rPr>
-          <w:rFonts w:ascii="Times New Roman" w:hAnsi="Times New Roman" w:eastAsia="Times New Roman" w:cs="Times New Roman"/>
-          <w:color w:val="00000A"/>
-          <w:lang w:val="en-US" w:eastAsia="en-US" w:bidi="ar-SA"/>
-        </w:rPr>
-        <w:t>(1), 91-120.</w:t>
-      </w:r>
-    </w:p>
-    <w:p>
-      <w:r>
-        <w:rPr>
-          <w:rFonts w:ascii="Liberation Serif" w:hAnsi="Liberation Serif" w:eastAsia="Tahoma" w:cs="Tahoma"/>
-          <w:color w:val="auto"/>
-          <w:lang w:val="en-US" w:eastAsia="en-US" w:bidi="en-US"/>
-        </w:rPr>
-      </w:r>
-    </w:p>
-  </w:comment>
-  <w:comment w:id="8" w:author="CSC" w:date="2018-03-27T00:09:00Z" w:initials="MOU">
-    <w:p>
-      <w:r>
-        <w:rPr>
-          <w:rFonts w:ascii="Liberation Serif" w:hAnsi="Liberation Serif" w:eastAsia="Tahoma" w:cs="Tahoma"/>
-          <w:color w:val="auto"/>
-          <w:lang w:val="en-US" w:eastAsia="en-US" w:bidi="en-US"/>
-        </w:rPr>
-        <w:t>Again, I think it’s essential that you point out that 5.38 is POSITIVE, and so it may not be the strongest test.</w:t>
-      </w:r>
-    </w:p>
-  </w:comment>
-  <w:comment w:id="9" w:author="CSC" w:date="2018-03-27T00:12:00Z" w:initials="MOU">
-    <w:p>
-      <w:r>
-        <w:rPr>
-          <w:rFonts w:ascii="Liberation Serif" w:hAnsi="Liberation Serif" w:eastAsia="Tahoma" w:cs="Tahoma"/>
-          <w:color w:val="auto"/>
-          <w:lang w:val="en-US" w:eastAsia="en-US" w:bidi="en-US"/>
-        </w:rPr>
-        <w:t>Raise “dog-whistle” here?</w:t>
-      </w:r>
-    </w:p>
-  </w:comment>
-</w:comments>
-</file>
-
 <file path=word/header1.xml><?xml version="1.0" encoding="utf-8"?>
 <w:hdr xmlns:o="urn:schemas-microsoft-com:office:office" xmlns:r="http://schemas.openxmlformats.org/officeDocument/2006/relationships" xmlns:v="urn:schemas-microsoft-com:vml" xmlns:w="http://schemas.openxmlformats.org/wordprocessingml/2006/main" xmlns:w10="urn:schemas-microsoft-com:office:word" xmlns:wp="http://schemas.openxmlformats.org/drawingml/2006/wordprocessingDrawing" xmlns:wps="http://schemas.microsoft.com/office/word/2010/wordprocessingShape" xmlns:wpg="http://schemas.microsoft.com/office/word/2010/wordprocessingGroup" xmlns:mc="http://schemas.openxmlformats.org/markup-compatibility/2006" xmlns:wp14="http://schemas.microsoft.com/office/word/2010/wordprocessingDrawing" xmlns:w14="http://schemas.microsoft.com/office/word/2010/wordml" mc:Ignorable="w14 wp14">
   <w:sdt>
@@ -15371,7 +15043,7 @@
         <w:docPartGallery w:val="Page Numbers (Top of Page)"/>
         <w:docPartUnique w:val="true"/>
       </w:docPartObj>
-      <w:id w:val="412790752"/>
+      <w:id w:val="1826310247"/>
     </w:sdtPr>
     <w:sdtContent>
       <w:p>
@@ -15392,7 +15064,7 @@
           <w:fldChar w:fldCharType="separate"/>
         </w:r>
         <w:r>
-          <w:t>19</w:t>
+          <w:t>2</w:t>
         </w:r>
         <w:r>
           <w:fldChar w:fldCharType="end"/>

</xml_diff>

<commit_message>
through grayson martinec 2004
</commit_message>
<xml_diff>
--- a/docs/dissertation_v3.docx
+++ b/docs/dissertation_v3.docx
@@ -634,7 +634,19 @@
           <w:rFonts w:ascii="Times New Roman" w:hAnsi="Times New Roman"/>
         </w:rPr>
         <w:tab/>
-        <w:t xml:space="preserve">Hahl, Kim &amp; Sivan (2017) examined how people could find a “lying demagogue” to be an authentic political candidate. In a minimal-group experiment, Hahl and colleagues found that participants who read about a candidate telling obvious lies and making misogynist remarks perceived this candidate to be </w:t>
+        <w:t>Hahl, Kim &amp; Sivan (201</w:t>
+      </w:r>
+      <w:r>
+        <w:rPr>
+          <w:rFonts w:ascii="Times New Roman" w:hAnsi="Times New Roman"/>
+        </w:rPr>
+        <w:t>8</w:t>
+      </w:r>
+      <w:r>
+        <w:rPr>
+          <w:rFonts w:ascii="Times New Roman" w:hAnsi="Times New Roman"/>
+        </w:rPr>
+        <w:t xml:space="preserve">) examined how people could find a “lying demagogue” to be an authentic political candidate. In a minimal-group experiment, Hahl and colleagues found that participants who read about a candidate telling obvious lies and making misogynist remarks perceived this candidate to be </w:t>
       </w:r>
       <w:r>
         <w:rPr>
@@ -8726,16 +8738,26 @@
         <w:pStyle w:val="Normal"/>
         <w:spacing w:lineRule="auto" w:line="480" w:before="0" w:after="0"/>
         <w:contextualSpacing/>
-        <w:rPr>
-          <w:rFonts w:ascii="Times New Roman" w:hAnsi="Times New Roman"/>
-        </w:rPr>
+        <w:rPr/>
       </w:pPr>
       <w:r>
         <w:rPr>
           <w:rFonts w:ascii="Times New Roman" w:hAnsi="Times New Roman"/>
         </w:rPr>
         <w:tab/>
-        <w:t xml:space="preserve">The present studies, along with White and Crandall (2017), provide converging evidence that people can feel the suppressive forces placed on someone else expressing a shared prejudice. In accordance with the justification-suppression model (Crandall &amp; Eshleman, 2003), people then seek out justifications to circumvent suppression. The content of the justification will change with the context. Freedom of speech is especially relevant in the case of one being fired for expressing prejudice; perceived authenticity might be especially relevant in the case of politicians, who are often labelled as inauthentic, insincere, and Machiavellian (Enli, 2017; Hahl et al., 2017; Manning et al., 2017; Serazio, 2017). The present studies did not present participants with a context, which may be one of the many reasons why the observed correlation between prejudice and the justification is smaller in the present paper (meta-analytic </w:t>
+        <w:t>The present studies, along with White and Crandall (2017), provide converging evidence that people can feel the suppressive forces placed on someone else expressing a shared prejudice. In accordance with the justification-suppression model (Crandall &amp; Eshleman, 2003), people then seek out justifications to circumvent suppression. The content of the justification will change with the context. Freedom of speech is especially relevant in the case of one being fired for expressing prejudice; perceived authenticity might be especially relevant in the case of politicians, who are often labelled as inauthentic, insincere, and Machiavellian (Enli, 2017; Hahl et al., 201</w:t>
+      </w:r>
+      <w:r>
+        <w:rPr>
+          <w:rFonts w:ascii="Times New Roman" w:hAnsi="Times New Roman"/>
+        </w:rPr>
+        <w:t>8</w:t>
+      </w:r>
+      <w:r>
+        <w:rPr>
+          <w:rFonts w:ascii="Times New Roman" w:hAnsi="Times New Roman"/>
+        </w:rPr>
+        <w:t xml:space="preserve">; Manning et al., 2017; Serazio, 2017). The present studies did not present participants with a context, which may be one of the many reasons why the observed correlation between prejudice and the justification is smaller in the present paper (meta-analytic </w:t>
       </w:r>
       <w:r>
         <w:rPr>
@@ -15910,10 +15932,929 @@
           <w:b w:val="false"/>
           <w:bCs w:val="false"/>
         </w:rPr>
+        <w:t xml:space="preserve">Deci, E. L. &amp; Ryan, R. M. (1987). The support of autonomy and the control of behavior. </w:t>
+      </w:r>
+      <w:r>
+        <w:rPr>
+          <w:rFonts w:ascii="Times New Roman" w:hAnsi="Times New Roman"/>
+          <w:b w:val="false"/>
+          <w:bCs w:val="false"/>
+          <w:i/>
+          <w:iCs/>
+        </w:rPr>
+        <w:t>Journal of Personality and Social Psychology, 53</w:t>
+      </w:r>
+      <w:r>
+        <w:rPr>
+          <w:rFonts w:ascii="Times New Roman" w:hAnsi="Times New Roman"/>
+          <w:b w:val="false"/>
+          <w:bCs w:val="false"/>
+          <w:i w:val="false"/>
+          <w:iCs w:val="false"/>
+        </w:rPr>
+        <w:t>(6), 1024-1037. doi: 10.1037/0022-3514.53.6.1024</w:t>
+      </w:r>
+    </w:p>
+    <w:p>
+      <w:pPr>
+        <w:pStyle w:val="TextBody"/>
+        <w:spacing w:lineRule="auto" w:line="480" w:before="0" w:after="0"/>
+        <w:contextualSpacing/>
+        <w:jc w:val="left"/>
+        <w:rPr>
+          <w:rFonts w:ascii="Times New Roman" w:hAnsi="Times New Roman"/>
+          <w:b w:val="false"/>
+          <w:b w:val="false"/>
+          <w:bCs w:val="false"/>
+        </w:rPr>
+      </w:pPr>
+      <w:r>
+        <w:rPr>
+          <w:rFonts w:ascii="Times New Roman" w:hAnsi="Times New Roman"/>
+          <w:b w:val="false"/>
+          <w:bCs w:val="false"/>
+        </w:rPr>
+        <w:t xml:space="preserve">Delacre, M., Lakens, D. &amp; Leys, C., (2017). Why psychologists should by default use Welch’s t-test instead of Student’s t-test. </w:t>
+      </w:r>
+      <w:r>
+        <w:rPr>
+          <w:rFonts w:ascii="Times New Roman" w:hAnsi="Times New Roman"/>
+          <w:b w:val="false"/>
+          <w:bCs w:val="false"/>
+          <w:i/>
+          <w:iCs/>
+        </w:rPr>
+        <w:t>International Review of Social Psychology. 30</w:t>
+      </w:r>
+      <w:r>
+        <w:rPr>
+          <w:rFonts w:ascii="Times New Roman" w:hAnsi="Times New Roman"/>
+          <w:b w:val="false"/>
+          <w:bCs w:val="false"/>
+        </w:rPr>
+        <w:t>(1), 92–101. doi: 10.5334/irsp.82</w:t>
+      </w:r>
+    </w:p>
+    <w:p>
+      <w:pPr>
+        <w:pStyle w:val="TextBody"/>
+        <w:spacing w:lineRule="auto" w:line="480" w:before="0" w:after="0"/>
+        <w:contextualSpacing/>
+        <w:jc w:val="left"/>
+        <w:rPr>
+          <w:rFonts w:ascii="Times New Roman" w:hAnsi="Times New Roman"/>
+          <w:b w:val="false"/>
+          <w:b w:val="false"/>
+          <w:bCs w:val="false"/>
+        </w:rPr>
+      </w:pPr>
+      <w:r>
+        <w:rPr>
+          <w:rFonts w:ascii="Times New Roman" w:hAnsi="Times New Roman"/>
+          <w:b w:val="false"/>
+          <w:bCs w:val="false"/>
+        </w:rPr>
+        <w:t xml:space="preserve">Dickerson, D. (2004, August 11). Racist like me. </w:t>
+      </w:r>
+      <w:r>
+        <w:rPr>
+          <w:rFonts w:ascii="Times New Roman" w:hAnsi="Times New Roman"/>
+          <w:b w:val="false"/>
+          <w:bCs w:val="false"/>
+          <w:i/>
+          <w:iCs/>
+        </w:rPr>
+        <w:t>Slate</w:t>
+      </w:r>
+      <w:r>
+        <w:rPr>
+          <w:rFonts w:ascii="Times New Roman" w:hAnsi="Times New Roman"/>
+          <w:b w:val="false"/>
+          <w:bCs w:val="false"/>
+          <w:i w:val="false"/>
+          <w:iCs w:val="false"/>
+        </w:rPr>
+        <w:t xml:space="preserve">. Retrieved from </w:t>
+      </w:r>
+      <w:hyperlink r:id="rId16">
+        <w:r>
+          <w:rPr>
+            <w:rStyle w:val="InternetLink"/>
+            <w:rFonts w:ascii="Times New Roman" w:hAnsi="Times New Roman"/>
+            <w:b w:val="false"/>
+            <w:bCs w:val="false"/>
+            <w:i w:val="false"/>
+            <w:iCs w:val="false"/>
+          </w:rPr>
+          <w:t>http://www.slate.com/articles/news_and_politics/high_concept/2004/08/racist_like_me.html</w:t>
+        </w:r>
+      </w:hyperlink>
+    </w:p>
+    <w:p>
+      <w:pPr>
+        <w:pStyle w:val="TextBody"/>
+        <w:spacing w:lineRule="auto" w:line="480" w:before="0" w:after="0"/>
+        <w:contextualSpacing/>
+        <w:jc w:val="left"/>
+        <w:rPr>
+          <w:rFonts w:ascii="Times New Roman" w:hAnsi="Times New Roman"/>
+          <w:b w:val="false"/>
+          <w:b w:val="false"/>
+          <w:bCs w:val="false"/>
+        </w:rPr>
+      </w:pPr>
+      <w:r>
+        <w:rPr>
+          <w:rFonts w:ascii="Times New Roman" w:hAnsi="Times New Roman"/>
+          <w:b w:val="false"/>
+          <w:bCs w:val="false"/>
+          <w:i w:val="false"/>
+          <w:iCs w:val="false"/>
+        </w:rPr>
+        <w:t xml:space="preserve">Diedenhofen, B. &amp; Musch, J. (2015). cocor: A comprehensive solution for the statistical comparison of correlations. </w:t>
+      </w:r>
+      <w:r>
+        <w:rPr>
+          <w:rFonts w:ascii="Times New Roman" w:hAnsi="Times New Roman"/>
+          <w:b w:val="false"/>
+          <w:bCs w:val="false"/>
+          <w:i/>
+          <w:iCs/>
+        </w:rPr>
+        <w:t>PLoS ONE, 10</w:t>
+      </w:r>
+      <w:r>
+        <w:rPr>
+          <w:rFonts w:ascii="Times New Roman" w:hAnsi="Times New Roman"/>
+          <w:b w:val="false"/>
+          <w:bCs w:val="false"/>
+          <w:i w:val="false"/>
+          <w:iCs w:val="false"/>
+        </w:rPr>
+        <w:t>(4), 1-12. doi: 10.1371/journal.pone.0121945</w:t>
+      </w:r>
+    </w:p>
+    <w:p>
+      <w:pPr>
+        <w:pStyle w:val="TextBody"/>
+        <w:spacing w:lineRule="auto" w:line="480" w:before="0" w:after="0"/>
+        <w:contextualSpacing/>
+        <w:jc w:val="left"/>
+        <w:rPr>
+          <w:rFonts w:ascii="Times New Roman" w:hAnsi="Times New Roman"/>
+          <w:b w:val="false"/>
+          <w:b w:val="false"/>
+          <w:bCs w:val="false"/>
+        </w:rPr>
+      </w:pPr>
+      <w:r>
+        <w:rPr>
+          <w:rFonts w:ascii="Times New Roman" w:hAnsi="Times New Roman"/>
+          <w:b w:val="false"/>
+          <w:bCs w:val="false"/>
+          <w:i w:val="false"/>
+          <w:iCs w:val="false"/>
+        </w:rPr>
+        <w:t xml:space="preserve">Enli, G. (2017). Twitter as arena for the authentic outsider: Exploring the social media campaigns of Trump and Clinton in the 2016 US presidential election. </w:t>
+      </w:r>
+      <w:r>
+        <w:rPr>
+          <w:rFonts w:ascii="Times New Roman" w:hAnsi="Times New Roman"/>
+          <w:b w:val="false"/>
+          <w:bCs w:val="false"/>
+          <w:i/>
+          <w:iCs/>
+        </w:rPr>
+        <w:t>European Journal of Communication, 31</w:t>
+      </w:r>
+      <w:r>
+        <w:rPr>
+          <w:rFonts w:ascii="Times New Roman" w:hAnsi="Times New Roman"/>
+          <w:b w:val="false"/>
+          <w:bCs w:val="false"/>
+          <w:i w:val="false"/>
+          <w:iCs w:val="false"/>
+        </w:rPr>
+        <w:t>(1), 50-61. doi: 10.1177/0267323116682802</w:t>
+      </w:r>
+    </w:p>
+    <w:p>
+      <w:pPr>
+        <w:pStyle w:val="TextBody"/>
+        <w:spacing w:lineRule="auto" w:line="480" w:before="0" w:after="0"/>
+        <w:contextualSpacing/>
+        <w:jc w:val="left"/>
+        <w:rPr>
+          <w:rFonts w:ascii="Times New Roman" w:hAnsi="Times New Roman"/>
+          <w:b w:val="false"/>
+          <w:b w:val="false"/>
+          <w:bCs w:val="false"/>
+        </w:rPr>
+      </w:pPr>
+      <w:r>
+        <w:rPr>
+          <w:rFonts w:ascii="Times New Roman" w:hAnsi="Times New Roman"/>
+          <w:b w:val="false"/>
+          <w:bCs w:val="false"/>
+          <w:i w:val="false"/>
+          <w:iCs w:val="false"/>
+        </w:rPr>
+        <w:t xml:space="preserve">Esch, J. (1950). Unpublished paper. Cited by  </w:t>
+      </w:r>
+      <w:r>
+        <w:rPr>
+          <w:rFonts w:ascii="Times New Roman" w:hAnsi="Times New Roman"/>
+          <w:b w:val="false"/>
+          <w:bCs w:val="false"/>
+        </w:rPr>
+        <w:t xml:space="preserve">Heider, F. (1958). </w:t>
+      </w:r>
+      <w:r>
+        <w:rPr>
+          <w:rFonts w:ascii="Times New Roman" w:hAnsi="Times New Roman"/>
+          <w:b w:val="false"/>
+          <w:bCs w:val="false"/>
+          <w:i/>
+          <w:iCs/>
+        </w:rPr>
+        <w:t>The psychology of interpersonal relations</w:t>
+      </w:r>
+      <w:r>
+        <w:rPr>
+          <w:rFonts w:ascii="Times New Roman" w:hAnsi="Times New Roman"/>
+          <w:b w:val="false"/>
+          <w:bCs w:val="false"/>
+          <w:i w:val="false"/>
+          <w:iCs w:val="false"/>
+        </w:rPr>
+        <w:t>.</w:t>
+      </w:r>
+      <w:r>
+        <w:rPr>
+          <w:rFonts w:ascii="Times New Roman" w:hAnsi="Times New Roman"/>
+          <w:b w:val="false"/>
+          <w:bCs w:val="false"/>
+        </w:rPr>
+        <w:t xml:space="preserve"> New York: Wiley</w:t>
+      </w:r>
+    </w:p>
+    <w:p>
+      <w:pPr>
+        <w:pStyle w:val="TextBody"/>
+        <w:spacing w:lineRule="auto" w:line="480" w:before="0" w:after="0"/>
+        <w:contextualSpacing/>
+        <w:jc w:val="left"/>
+        <w:rPr>
+          <w:rFonts w:ascii="Times New Roman" w:hAnsi="Times New Roman"/>
+          <w:b w:val="false"/>
+          <w:b w:val="false"/>
+          <w:bCs w:val="false"/>
+        </w:rPr>
+      </w:pPr>
+      <w:r>
+        <w:rPr>
+          <w:rFonts w:ascii="Times New Roman" w:hAnsi="Times New Roman"/>
+          <w:b w:val="false"/>
+          <w:bCs w:val="false"/>
+        </w:rPr>
+        <w:t xml:space="preserve">Estepa, J. (2017, August 31). Canada’s Justin Trudeau on president Trump: ‘He’s authentic.’ </w:t>
+      </w:r>
+      <w:r>
+        <w:rPr>
+          <w:rFonts w:ascii="Times New Roman" w:hAnsi="Times New Roman"/>
+          <w:b w:val="false"/>
+          <w:bCs w:val="false"/>
+          <w:i/>
+          <w:iCs/>
+        </w:rPr>
+        <w:t xml:space="preserve">USA Today. </w:t>
+      </w:r>
+      <w:r>
+        <w:rPr>
+          <w:rFonts w:ascii="Times New Roman" w:hAnsi="Times New Roman"/>
+          <w:b w:val="false"/>
+          <w:bCs w:val="false"/>
+          <w:i w:val="false"/>
+          <w:iCs w:val="false"/>
+        </w:rPr>
+        <w:t>Retrieved from https://www.usatoday.com/story/news/politics/onpolitics/2017/08/31/canada-justin-trudeau-calls-president-trump-authentic/620360001/</w:t>
+      </w:r>
+    </w:p>
+    <w:p>
+      <w:pPr>
+        <w:pStyle w:val="TextBody"/>
+        <w:spacing w:lineRule="auto" w:line="480" w:before="0" w:after="0"/>
+        <w:contextualSpacing/>
+        <w:jc w:val="left"/>
+        <w:rPr>
+          <w:rFonts w:ascii="Times New Roman" w:hAnsi="Times New Roman"/>
+          <w:b w:val="false"/>
+          <w:b w:val="false"/>
+          <w:bCs w:val="false"/>
+        </w:rPr>
+      </w:pPr>
+      <w:r>
+        <w:rPr>
+          <w:rFonts w:ascii="Times New Roman" w:hAnsi="Times New Roman"/>
+          <w:b w:val="false"/>
+          <w:bCs w:val="false"/>
+        </w:rPr>
+        <w:t xml:space="preserve">Fallon, C., Gray, E., &amp; Offenberg, N. (2017, June 27). One ‘Bachelorette’ contestant perfectly explained anti-Black racism. </w:t>
+      </w:r>
+      <w:r>
+        <w:rPr>
+          <w:rFonts w:ascii="Times New Roman" w:hAnsi="Times New Roman"/>
+          <w:b w:val="false"/>
+          <w:bCs w:val="false"/>
+          <w:i/>
+          <w:iCs/>
+        </w:rPr>
+        <w:t xml:space="preserve">Huffington Post. </w:t>
+      </w:r>
+      <w:r>
+        <w:rPr>
+          <w:rFonts w:ascii="Times New Roman" w:hAnsi="Times New Roman"/>
+          <w:b w:val="false"/>
+          <w:bCs w:val="false"/>
+          <w:i w:val="false"/>
+          <w:iCs w:val="false"/>
+        </w:rPr>
+        <w:t xml:space="preserve">Retrieved from </w:t>
+      </w:r>
+      <w:hyperlink r:id="rId17">
+        <w:r>
+          <w:rPr>
+            <w:rStyle w:val="InternetLink"/>
+            <w:rFonts w:ascii="Times New Roman" w:hAnsi="Times New Roman"/>
+            <w:b w:val="false"/>
+            <w:bCs w:val="false"/>
+            <w:i w:val="false"/>
+            <w:iCs w:val="false"/>
+          </w:rPr>
+          <w:t>https://www.huffingtonpost.com/entry/one-bachelorette-contestant-perfectly-explained-anti-black-racism_us_5951bf13e4b05c37bb78e8f7</w:t>
+        </w:r>
+      </w:hyperlink>
+    </w:p>
+    <w:p>
+      <w:pPr>
+        <w:pStyle w:val="TextBody"/>
+        <w:spacing w:lineRule="auto" w:line="480" w:before="0" w:after="0"/>
+        <w:contextualSpacing/>
+        <w:jc w:val="left"/>
+        <w:rPr>
+          <w:rFonts w:ascii="Times New Roman" w:hAnsi="Times New Roman"/>
+          <w:b w:val="false"/>
+          <w:b w:val="false"/>
+          <w:bCs w:val="false"/>
+        </w:rPr>
+      </w:pPr>
+      <w:r>
+        <w:rPr>
+          <w:rFonts w:ascii="Times New Roman" w:hAnsi="Times New Roman"/>
+          <w:b w:val="false"/>
+          <w:bCs w:val="false"/>
+          <w:i w:val="false"/>
+          <w:iCs w:val="false"/>
+        </w:rPr>
+        <w:t xml:space="preserve">Fang, M. (2018, January 22). Mike Pence defends his president’s racist ‘shithole’ comments. </w:t>
+      </w:r>
+      <w:r>
+        <w:rPr>
+          <w:rFonts w:ascii="Times New Roman" w:hAnsi="Times New Roman"/>
+          <w:b w:val="false"/>
+          <w:bCs w:val="false"/>
+          <w:i/>
+          <w:iCs/>
+        </w:rPr>
+        <w:t xml:space="preserve">Huffington Post. </w:t>
+      </w:r>
+      <w:r>
+        <w:rPr>
+          <w:rFonts w:ascii="Times New Roman" w:hAnsi="Times New Roman"/>
+          <w:b w:val="false"/>
+          <w:bCs w:val="false"/>
+          <w:i w:val="false"/>
+          <w:iCs w:val="false"/>
+        </w:rPr>
+        <w:t xml:space="preserve">Retrieved from </w:t>
+      </w:r>
+      <w:hyperlink r:id="rId18">
+        <w:r>
+          <w:rPr>
+            <w:rStyle w:val="InternetLink"/>
+            <w:rFonts w:ascii="Times New Roman" w:hAnsi="Times New Roman"/>
+            <w:b w:val="false"/>
+            <w:bCs w:val="false"/>
+            <w:i w:val="false"/>
+            <w:iCs w:val="false"/>
+          </w:rPr>
+          <w:t>https://www.huffingtonpost.com/entry/mike-pence-defends-trump-shithole_us_5a661a5de4b0e56300721ea4</w:t>
+        </w:r>
+      </w:hyperlink>
+    </w:p>
+    <w:p>
+      <w:pPr>
+        <w:pStyle w:val="TextBody"/>
+        <w:spacing w:lineRule="auto" w:line="480" w:before="0" w:after="0"/>
+        <w:contextualSpacing/>
+        <w:jc w:val="left"/>
+        <w:rPr>
+          <w:rFonts w:ascii="Times New Roman" w:hAnsi="Times New Roman"/>
+          <w:b w:val="false"/>
+          <w:b w:val="false"/>
+          <w:bCs w:val="false"/>
+        </w:rPr>
+      </w:pPr>
+      <w:r>
+        <w:rPr>
+          <w:rFonts w:ascii="Times New Roman" w:hAnsi="Times New Roman"/>
+          <w:b w:val="false"/>
+          <w:bCs w:val="false"/>
+          <w:i w:val="false"/>
+          <w:iCs w:val="false"/>
+        </w:rPr>
+        <w:t xml:space="preserve">Gallagher, B. J. (2016, August 3). The downside of political correctness: Authentic speech in the age of Trump. </w:t>
+      </w:r>
+      <w:r>
+        <w:rPr>
+          <w:rFonts w:ascii="Times New Roman" w:hAnsi="Times New Roman"/>
+          <w:b w:val="false"/>
+          <w:bCs w:val="false"/>
+          <w:i/>
+          <w:iCs/>
+        </w:rPr>
+        <w:t xml:space="preserve">Huffington Post. </w:t>
+      </w:r>
+      <w:r>
+        <w:rPr>
+          <w:rFonts w:ascii="Times New Roman" w:hAnsi="Times New Roman"/>
+          <w:b w:val="false"/>
+          <w:bCs w:val="false"/>
+          <w:i w:val="false"/>
+          <w:iCs w:val="false"/>
+        </w:rPr>
+        <w:t xml:space="preserve">Retrieved from </w:t>
+      </w:r>
+      <w:hyperlink r:id="rId19">
+        <w:r>
+          <w:rPr>
+            <w:rStyle w:val="InternetLink"/>
+            <w:rFonts w:ascii="Times New Roman" w:hAnsi="Times New Roman"/>
+            <w:b w:val="false"/>
+            <w:bCs w:val="false"/>
+            <w:i w:val="false"/>
+            <w:iCs w:val="false"/>
+          </w:rPr>
+          <w:t>https://www.huffingtonpost.com/bj-gallagher/the-down-side-of-politica_b_11311066.html</w:t>
+        </w:r>
+      </w:hyperlink>
+    </w:p>
+    <w:p>
+      <w:pPr>
+        <w:pStyle w:val="TextBody"/>
+        <w:spacing w:lineRule="auto" w:line="480" w:before="0" w:after="0"/>
+        <w:contextualSpacing/>
+        <w:jc w:val="left"/>
+        <w:rPr>
+          <w:rFonts w:ascii="Times New Roman" w:hAnsi="Times New Roman"/>
+          <w:b w:val="false"/>
+          <w:b w:val="false"/>
+          <w:bCs w:val="false"/>
+        </w:rPr>
+      </w:pPr>
+      <w:r>
+        <w:rPr>
+          <w:rFonts w:ascii="Times New Roman" w:hAnsi="Times New Roman"/>
+          <w:b w:val="false"/>
+          <w:bCs w:val="false"/>
+          <w:i w:val="false"/>
+          <w:iCs w:val="false"/>
+        </w:rPr>
+        <w:t xml:space="preserve">Grayson, K. &amp; Martinec, R. (2004). Consumer perceptions of iconicity and indexicality and their influence on assessments of authentic market offerings. </w:t>
+      </w:r>
+      <w:r>
+        <w:rPr>
+          <w:rFonts w:ascii="Times New Roman" w:hAnsi="Times New Roman"/>
+          <w:b w:val="false"/>
+          <w:bCs w:val="false"/>
+          <w:i/>
+          <w:iCs/>
+        </w:rPr>
+        <w:t>Journal of Consumer Research, 31</w:t>
+      </w:r>
+      <w:r>
+        <w:rPr>
+          <w:rFonts w:ascii="Times New Roman" w:hAnsi="Times New Roman"/>
+          <w:b w:val="false"/>
+          <w:bCs w:val="false"/>
+          <w:i w:val="false"/>
+          <w:iCs w:val="false"/>
+        </w:rPr>
+        <w:t>(2). 296-312. doi: 10.1086/422109</w:t>
+      </w:r>
+    </w:p>
+    <w:p>
+      <w:pPr>
+        <w:pStyle w:val="TextBody"/>
+        <w:spacing w:lineRule="auto" w:line="480" w:before="0" w:after="0"/>
+        <w:contextualSpacing/>
+        <w:jc w:val="left"/>
+        <w:rPr>
+          <w:i w:val="false"/>
+          <w:i w:val="false"/>
+          <w:iCs w:val="false"/>
+        </w:rPr>
+      </w:pPr>
+      <w:r>
+        <w:rPr>
+          <w:rFonts w:ascii="Times New Roman" w:hAnsi="Times New Roman"/>
+          <w:b w:val="false"/>
+          <w:bCs w:val="false"/>
+        </w:rPr>
+      </w:r>
+    </w:p>
+    <w:p>
+      <w:pPr>
+        <w:pStyle w:val="TextBody"/>
+        <w:spacing w:lineRule="auto" w:line="480" w:before="0" w:after="0"/>
+        <w:contextualSpacing/>
+        <w:jc w:val="left"/>
+        <w:rPr>
+          <w:rFonts w:ascii="Times New Roman" w:hAnsi="Times New Roman"/>
+          <w:b w:val="false"/>
+          <w:b w:val="false"/>
+          <w:bCs w:val="false"/>
+        </w:rPr>
+      </w:pPr>
+      <w:r>
+        <w:rPr>
+          <w:rFonts w:ascii="Times New Roman" w:hAnsi="Times New Roman"/>
+          <w:b w:val="false"/>
+          <w:bCs w:val="false"/>
+        </w:rPr>
+      </w:r>
+    </w:p>
+    <w:p>
+      <w:pPr>
+        <w:pStyle w:val="TextBody"/>
+        <w:spacing w:lineRule="auto" w:line="480" w:before="0" w:after="0"/>
+        <w:contextualSpacing/>
+        <w:jc w:val="left"/>
+        <w:rPr>
+          <w:rFonts w:ascii="Times New Roman" w:hAnsi="Times New Roman"/>
+          <w:b w:val="false"/>
+          <w:b w:val="false"/>
+          <w:bCs w:val="false"/>
+        </w:rPr>
+      </w:pPr>
+      <w:r>
+        <w:rPr>
+          <w:rFonts w:ascii="Times New Roman" w:hAnsi="Times New Roman"/>
+          <w:b w:val="false"/>
+          <w:bCs w:val="false"/>
+        </w:rPr>
+      </w:r>
+    </w:p>
+    <w:p>
+      <w:pPr>
+        <w:pStyle w:val="TextBody"/>
+        <w:spacing w:lineRule="auto" w:line="480" w:before="0" w:after="0"/>
+        <w:contextualSpacing/>
+        <w:jc w:val="left"/>
+        <w:rPr>
+          <w:rFonts w:ascii="Times New Roman" w:hAnsi="Times New Roman"/>
+          <w:b w:val="false"/>
+          <w:b w:val="false"/>
+          <w:bCs w:val="false"/>
+        </w:rPr>
+      </w:pPr>
+      <w:r>
+        <w:rPr>
+          <w:rFonts w:ascii="Times New Roman" w:hAnsi="Times New Roman"/>
+          <w:b w:val="false"/>
+          <w:bCs w:val="false"/>
+        </w:rPr>
+      </w:r>
+    </w:p>
+    <w:p>
+      <w:pPr>
+        <w:pStyle w:val="TextBody"/>
+        <w:spacing w:lineRule="auto" w:line="480" w:before="0" w:after="0"/>
+        <w:contextualSpacing/>
+        <w:jc w:val="left"/>
+        <w:rPr>
+          <w:rFonts w:ascii="Times New Roman" w:hAnsi="Times New Roman"/>
+          <w:b w:val="false"/>
+          <w:b w:val="false"/>
+          <w:bCs w:val="false"/>
+        </w:rPr>
+      </w:pPr>
+      <w:r>
+        <w:rPr>
+          <w:rFonts w:ascii="Times New Roman" w:hAnsi="Times New Roman"/>
+          <w:b w:val="false"/>
+          <w:bCs w:val="false"/>
+        </w:rPr>
+      </w:r>
+    </w:p>
+    <w:p>
+      <w:pPr>
+        <w:pStyle w:val="TextBody"/>
+        <w:spacing w:lineRule="auto" w:line="480" w:before="0" w:after="0"/>
+        <w:contextualSpacing/>
+        <w:jc w:val="left"/>
+        <w:rPr>
+          <w:rFonts w:ascii="Times New Roman" w:hAnsi="Times New Roman"/>
+          <w:b w:val="false"/>
+          <w:b w:val="false"/>
+          <w:bCs w:val="false"/>
+        </w:rPr>
+      </w:pPr>
+      <w:r>
+        <w:rPr>
+          <w:rFonts w:ascii="Times New Roman" w:hAnsi="Times New Roman"/>
+          <w:b w:val="false"/>
+          <w:bCs w:val="false"/>
+        </w:rPr>
+        <w:t xml:space="preserve">Heider, F. (1958). </w:t>
+      </w:r>
+      <w:r>
+        <w:rPr>
+          <w:rFonts w:ascii="Times New Roman" w:hAnsi="Times New Roman"/>
+          <w:b w:val="false"/>
+          <w:bCs w:val="false"/>
+          <w:i/>
+          <w:iCs/>
+        </w:rPr>
+        <w:t>The psychology of interpersonal relations</w:t>
+      </w:r>
+      <w:r>
+        <w:rPr>
+          <w:rFonts w:ascii="Times New Roman" w:hAnsi="Times New Roman"/>
+          <w:b w:val="false"/>
+          <w:bCs w:val="false"/>
+          <w:i w:val="false"/>
+          <w:iCs w:val="false"/>
+        </w:rPr>
+        <w:t>.</w:t>
+      </w:r>
+      <w:r>
+        <w:rPr>
+          <w:rFonts w:ascii="Times New Roman" w:hAnsi="Times New Roman"/>
+          <w:b w:val="false"/>
+          <w:bCs w:val="false"/>
+        </w:rPr>
+        <w:t xml:space="preserve"> New York: Wiley.</w:t>
+      </w:r>
+    </w:p>
+    <w:p>
+      <w:pPr>
+        <w:pStyle w:val="TextBody"/>
+        <w:spacing w:lineRule="auto" w:line="480" w:before="0" w:after="0"/>
+        <w:contextualSpacing/>
+        <w:jc w:val="left"/>
+        <w:rPr>
+          <w:rFonts w:ascii="Times New Roman" w:hAnsi="Times New Roman"/>
+          <w:b w:val="false"/>
+          <w:b w:val="false"/>
+          <w:bCs w:val="false"/>
+        </w:rPr>
+      </w:pPr>
+      <w:r>
+        <w:rPr>
+          <w:rFonts w:ascii="Times New Roman" w:hAnsi="Times New Roman"/>
+          <w:b w:val="false"/>
+          <w:bCs w:val="false"/>
+        </w:rPr>
+      </w:r>
+    </w:p>
+    <w:p>
+      <w:pPr>
+        <w:pStyle w:val="TextBody"/>
+        <w:spacing w:lineRule="auto" w:line="480" w:before="0" w:after="0"/>
+        <w:contextualSpacing/>
+        <w:jc w:val="left"/>
+        <w:rPr>
+          <w:rFonts w:ascii="Times New Roman" w:hAnsi="Times New Roman"/>
+          <w:b w:val="false"/>
+          <w:b w:val="false"/>
+          <w:bCs w:val="false"/>
+        </w:rPr>
+      </w:pPr>
+      <w:r>
+        <w:rPr>
+          <w:rFonts w:ascii="Times New Roman" w:hAnsi="Times New Roman"/>
+          <w:b w:val="false"/>
+          <w:bCs w:val="false"/>
+        </w:rPr>
+      </w:r>
+    </w:p>
+    <w:p>
+      <w:pPr>
+        <w:pStyle w:val="TextBody"/>
+        <w:spacing w:lineRule="auto" w:line="480" w:before="0" w:after="0"/>
+        <w:contextualSpacing/>
+        <w:jc w:val="left"/>
+        <w:rPr>
+          <w:rFonts w:ascii="Times New Roman" w:hAnsi="Times New Roman"/>
+          <w:b w:val="false"/>
+          <w:b w:val="false"/>
+          <w:bCs w:val="false"/>
+        </w:rPr>
+      </w:pPr>
+      <w:r>
+        <w:rPr>
+          <w:rFonts w:ascii="Times New Roman" w:hAnsi="Times New Roman"/>
+          <w:b w:val="false"/>
+          <w:bCs w:val="false"/>
+        </w:rPr>
+        <w:t xml:space="preserve">Henry, P. J., &amp; Sears, D. O. (2002). The symbolic racism 2000 scale. </w:t>
+      </w:r>
+      <w:r>
+        <w:rPr>
+          <w:rFonts w:ascii="Times New Roman" w:hAnsi="Times New Roman"/>
+          <w:b w:val="false"/>
+          <w:bCs w:val="false"/>
+          <w:i/>
+          <w:iCs/>
+        </w:rPr>
+        <w:t>Political Psychology, 23</w:t>
+      </w:r>
+      <w:r>
+        <w:rPr>
+          <w:rFonts w:ascii="Times New Roman" w:hAnsi="Times New Roman"/>
+          <w:b w:val="false"/>
+          <w:bCs w:val="false"/>
+        </w:rPr>
+        <w:t>(2), 253-283. doi: 10.1111/0162-895X.00281</w:t>
+      </w:r>
+    </w:p>
+    <w:p>
+      <w:pPr>
+        <w:pStyle w:val="TextBody"/>
+        <w:spacing w:lineRule="auto" w:line="480" w:before="0" w:after="0"/>
+        <w:contextualSpacing/>
+        <w:jc w:val="left"/>
+        <w:rPr>
+          <w:rFonts w:ascii="Times New Roman" w:hAnsi="Times New Roman"/>
+          <w:b w:val="false"/>
+          <w:b w:val="false"/>
+          <w:bCs w:val="false"/>
+        </w:rPr>
+      </w:pPr>
+      <w:r>
+        <w:rPr>
+          <w:rFonts w:ascii="Times New Roman" w:hAnsi="Times New Roman"/>
+          <w:b w:val="false"/>
+          <w:bCs w:val="false"/>
+        </w:rPr>
+      </w:r>
+    </w:p>
+    <w:p>
+      <w:pPr>
+        <w:pStyle w:val="TextBody"/>
+        <w:spacing w:lineRule="auto" w:line="480" w:before="0" w:after="0"/>
+        <w:contextualSpacing/>
+        <w:jc w:val="left"/>
+        <w:rPr>
+          <w:rFonts w:ascii="Times New Roman" w:hAnsi="Times New Roman"/>
+          <w:b w:val="false"/>
+          <w:b w:val="false"/>
+          <w:bCs w:val="false"/>
+        </w:rPr>
+      </w:pPr>
+      <w:r>
+        <w:rPr>
+          <w:rFonts w:ascii="Times New Roman" w:hAnsi="Times New Roman"/>
+          <w:b w:val="false"/>
+          <w:bCs w:val="false"/>
+        </w:rPr>
+      </w:r>
+    </w:p>
+    <w:p>
+      <w:pPr>
+        <w:pStyle w:val="TextBody"/>
+        <w:spacing w:lineRule="auto" w:line="480" w:before="0" w:after="0"/>
+        <w:contextualSpacing/>
+        <w:jc w:val="left"/>
+        <w:rPr>
+          <w:rFonts w:ascii="Times New Roman" w:hAnsi="Times New Roman"/>
+          <w:b w:val="false"/>
+          <w:b w:val="false"/>
+          <w:bCs w:val="false"/>
+        </w:rPr>
+      </w:pPr>
+      <w:r>
+        <w:rPr>
+          <w:rFonts w:ascii="Times New Roman" w:hAnsi="Times New Roman"/>
+          <w:b w:val="false"/>
+          <w:bCs w:val="false"/>
+        </w:rPr>
+        <w:t xml:space="preserve">Monin, B., &amp; Miller, D. T. (2001). Moral credentials and the expression of prejudice. </w:t>
+      </w:r>
+      <w:r>
+        <w:rPr>
+          <w:rFonts w:ascii="Times New Roman" w:hAnsi="Times New Roman"/>
+          <w:b w:val="false"/>
+          <w:bCs w:val="false"/>
+          <w:i/>
+          <w:iCs/>
+        </w:rPr>
+        <w:t>Journal of Personality and Social Psychology, 81</w:t>
+      </w:r>
+      <w:r>
+        <w:rPr>
+          <w:rFonts w:ascii="Times New Roman" w:hAnsi="Times New Roman"/>
+          <w:b w:val="false"/>
+          <w:bCs w:val="false"/>
+        </w:rPr>
+        <w:t>(1), 33-43. doi: 10.1037//0022-3514.8I.I.33</w:t>
+      </w:r>
+    </w:p>
+    <w:p>
+      <w:pPr>
+        <w:pStyle w:val="TextBody"/>
+        <w:spacing w:lineRule="auto" w:line="480" w:before="0" w:after="0"/>
+        <w:contextualSpacing/>
+        <w:jc w:val="left"/>
+        <w:rPr>
+          <w:rFonts w:ascii="Times New Roman" w:hAnsi="Times New Roman"/>
+          <w:b w:val="false"/>
+          <w:b w:val="false"/>
+          <w:bCs w:val="false"/>
+        </w:rPr>
+      </w:pPr>
+      <w:r>
+        <w:rPr>
+          <w:rFonts w:ascii="Times New Roman" w:hAnsi="Times New Roman"/>
+          <w:b w:val="false"/>
+          <w:bCs w:val="false"/>
+        </w:rPr>
+      </w:r>
+    </w:p>
+    <w:p>
+      <w:pPr>
+        <w:pStyle w:val="TextBody"/>
+        <w:spacing w:lineRule="auto" w:line="480" w:before="0" w:after="0"/>
+        <w:contextualSpacing/>
+        <w:jc w:val="left"/>
+        <w:rPr>
+          <w:rFonts w:ascii="Times New Roman" w:hAnsi="Times New Roman"/>
+          <w:b w:val="false"/>
+          <w:b w:val="false"/>
+          <w:bCs w:val="false"/>
+        </w:rPr>
+      </w:pPr>
+      <w:r>
+        <w:rPr>
+          <w:rFonts w:ascii="Times New Roman" w:hAnsi="Times New Roman"/>
+          <w:b w:val="false"/>
+          <w:bCs w:val="false"/>
+        </w:rPr>
+      </w:r>
+    </w:p>
+    <w:p>
+      <w:pPr>
+        <w:pStyle w:val="TextBody"/>
+        <w:spacing w:lineRule="auto" w:line="480" w:before="0" w:after="0"/>
+        <w:contextualSpacing/>
+        <w:jc w:val="left"/>
+        <w:rPr>
+          <w:rFonts w:ascii="Times New Roman" w:hAnsi="Times New Roman"/>
+          <w:b w:val="false"/>
+          <w:b w:val="false"/>
+          <w:bCs w:val="false"/>
+        </w:rPr>
+      </w:pPr>
+      <w:r>
+        <w:rPr>
+          <w:rFonts w:ascii="Times New Roman" w:hAnsi="Times New Roman"/>
+          <w:b w:val="false"/>
+          <w:bCs w:val="false"/>
+        </w:rPr>
+        <w:t xml:space="preserve">Ryan, R. M., &amp; Deci, E. L. (2000). Self-determination theory and the facilitation of intrinsic motivation, social development, and well-being. </w:t>
+      </w:r>
+      <w:r>
+        <w:rPr>
+          <w:rFonts w:ascii="Times New Roman" w:hAnsi="Times New Roman"/>
+          <w:b w:val="false"/>
+          <w:bCs w:val="false"/>
+          <w:i/>
+          <w:iCs/>
+        </w:rPr>
+        <w:t>American Psychologist, 55</w:t>
+      </w:r>
+      <w:r>
+        <w:rPr>
+          <w:rFonts w:ascii="Times New Roman" w:hAnsi="Times New Roman"/>
+          <w:b w:val="false"/>
+          <w:bCs w:val="false"/>
+        </w:rPr>
+        <w:t>(1), 68-78. doi: 10.1037/0003-066X.55.1.68</w:t>
       </w:r>
     </w:p>
     <w:sectPr>
-      <w:headerReference w:type="default" r:id="rId16"/>
+      <w:headerReference w:type="default" r:id="rId20"/>
       <w:type w:val="nextPage"/>
       <w:pgSz w:w="12240" w:h="15840"/>
       <w:pgMar w:left="1440" w:right="1440" w:header="0" w:top="1440" w:footer="0" w:bottom="1440" w:gutter="0"/>
@@ -15934,7 +16875,7 @@
         <w:docPartGallery w:val="Page Numbers (Top of Page)"/>
         <w:docPartUnique w:val="true"/>
       </w:docPartObj>
-      <w:id w:val="1830570072"/>
+      <w:id w:val="1988875217"/>
     </w:sdtPr>
     <w:sdtContent>
       <w:p>
@@ -15953,7 +16894,7 @@
           <w:fldChar w:fldCharType="separate"/>
         </w:r>
         <w:r>
-          <w:t>53</w:t>
+          <w:t>68</w:t>
         </w:r>
         <w:r>
           <w:fldChar w:fldCharType="end"/>
@@ -16499,6 +17440,14 @@
       <w:lang w:val="zxx" w:eastAsia="zxx" w:bidi="zxx"/>
     </w:rPr>
   </w:style>
+  <w:style w:type="character" w:styleId="Emphasis">
+    <w:name w:val="Emphasis"/>
+    <w:qFormat/>
+    <w:rPr>
+      <w:i/>
+      <w:iCs/>
+    </w:rPr>
+  </w:style>
   <w:style w:type="paragraph" w:styleId="Heading" w:customStyle="1">
     <w:name w:val="Heading"/>
     <w:basedOn w:val="Normal"/>

</xml_diff>